<commit_message>
GDD + GTC changes
</commit_message>
<xml_diff>
--- a/Assets/GDD.docx
+++ b/Assets/GDD.docx
@@ -51,7 +51,7 @@
           <w:numId w:val="2"/>
         </w:numPr>
       </w:pPr>
-      <w:bookmarkStart w:id="0" w:name="_Toc181189195"/>
+      <w:bookmarkStart w:id="0" w:name="_Toc181348096"/>
       <w:r>
         <w:rPr>
           <w:rFonts w:hint="eastAsia"/>
@@ -101,6 +101,7 @@
             </w:tabs>
             <w:rPr>
               <w:noProof/>
+              <w:lang w:eastAsia="en-GB"/>
             </w:rPr>
           </w:pPr>
           <w:r>
@@ -112,7 +113,7 @@
           <w:r>
             <w:fldChar w:fldCharType="separate"/>
           </w:r>
-          <w:hyperlink w:anchor="_Toc181189195" w:history="1">
+          <w:hyperlink w:anchor="_Toc181348096" w:history="1">
             <w:r>
               <w:rPr>
                 <w:rStyle w:val="Hyperlink"/>
@@ -123,6 +124,7 @@
             <w:r>
               <w:rPr>
                 <w:noProof/>
+                <w:lang w:eastAsia="en-GB"/>
               </w:rPr>
               <w:tab/>
             </w:r>
@@ -152,7 +154,7 @@
                 <w:noProof/>
                 <w:webHidden/>
               </w:rPr>
-              <w:instrText xml:space="preserve"> PAGEREF _Toc181189195 \h </w:instrText>
+              <w:instrText xml:space="preserve"> PAGEREF _Toc181348096 \h </w:instrText>
             </w:r>
             <w:r>
               <w:rPr>
@@ -192,9 +194,10 @@
             </w:tabs>
             <w:rPr>
               <w:noProof/>
+              <w:lang w:eastAsia="en-GB"/>
             </w:rPr>
           </w:pPr>
-          <w:hyperlink w:anchor="_Toc181189196" w:history="1">
+          <w:hyperlink w:anchor="_Toc181348097" w:history="1">
             <w:r>
               <w:rPr>
                 <w:rStyle w:val="Hyperlink"/>
@@ -205,6 +208,7 @@
             <w:r>
               <w:rPr>
                 <w:noProof/>
+                <w:lang w:eastAsia="en-GB"/>
               </w:rPr>
               <w:tab/>
             </w:r>
@@ -234,7 +238,7 @@
                 <w:noProof/>
                 <w:webHidden/>
               </w:rPr>
-              <w:instrText xml:space="preserve"> PAGEREF _Toc181189196 \h </w:instrText>
+              <w:instrText xml:space="preserve"> PAGEREF _Toc181348097 \h </w:instrText>
             </w:r>
             <w:r>
               <w:rPr>
@@ -274,9 +278,10 @@
             </w:tabs>
             <w:rPr>
               <w:noProof/>
+              <w:lang w:eastAsia="en-GB"/>
             </w:rPr>
           </w:pPr>
-          <w:hyperlink w:anchor="_Toc181189197" w:history="1">
+          <w:hyperlink w:anchor="_Toc181348098" w:history="1">
             <w:r>
               <w:rPr>
                 <w:rStyle w:val="Hyperlink"/>
@@ -287,6 +292,7 @@
             <w:r>
               <w:rPr>
                 <w:noProof/>
+                <w:lang w:eastAsia="en-GB"/>
               </w:rPr>
               <w:tab/>
             </w:r>
@@ -316,7 +322,7 @@
                 <w:noProof/>
                 <w:webHidden/>
               </w:rPr>
-              <w:instrText xml:space="preserve"> PAGEREF _Toc181189197 \h </w:instrText>
+              <w:instrText xml:space="preserve"> PAGEREF _Toc181348098 \h </w:instrText>
             </w:r>
             <w:r>
               <w:rPr>
@@ -356,9 +362,10 @@
             </w:tabs>
             <w:rPr>
               <w:noProof/>
+              <w:lang w:eastAsia="en-GB"/>
             </w:rPr>
           </w:pPr>
-          <w:hyperlink w:anchor="_Toc181189198" w:history="1">
+          <w:hyperlink w:anchor="_Toc181348099" w:history="1">
             <w:r>
               <w:rPr>
                 <w:rStyle w:val="Hyperlink"/>
@@ -369,6 +376,7 @@
             <w:r>
               <w:rPr>
                 <w:noProof/>
+                <w:lang w:eastAsia="en-GB"/>
               </w:rPr>
               <w:tab/>
             </w:r>
@@ -398,7 +406,7 @@
                 <w:noProof/>
                 <w:webHidden/>
               </w:rPr>
-              <w:instrText xml:space="preserve"> PAGEREF _Toc181189198 \h </w:instrText>
+              <w:instrText xml:space="preserve"> PAGEREF _Toc181348099 \h </w:instrText>
             </w:r>
             <w:r>
               <w:rPr>
@@ -438,9 +446,10 @@
             </w:tabs>
             <w:rPr>
               <w:noProof/>
+              <w:lang w:eastAsia="en-GB"/>
             </w:rPr>
           </w:pPr>
-          <w:hyperlink w:anchor="_Toc181189199" w:history="1">
+          <w:hyperlink w:anchor="_Toc181348100" w:history="1">
             <w:r>
               <w:rPr>
                 <w:rStyle w:val="Hyperlink"/>
@@ -451,6 +460,7 @@
             <w:r>
               <w:rPr>
                 <w:noProof/>
+                <w:lang w:eastAsia="en-GB"/>
               </w:rPr>
               <w:tab/>
             </w:r>
@@ -480,7 +490,7 @@
                 <w:noProof/>
                 <w:webHidden/>
               </w:rPr>
-              <w:instrText xml:space="preserve"> PAGEREF _Toc181189199 \h </w:instrText>
+              <w:instrText xml:space="preserve"> PAGEREF _Toc181348100 \h </w:instrText>
             </w:r>
             <w:r>
               <w:rPr>
@@ -520,9 +530,10 @@
             </w:tabs>
             <w:rPr>
               <w:noProof/>
+              <w:lang w:eastAsia="en-GB"/>
             </w:rPr>
           </w:pPr>
-          <w:hyperlink w:anchor="_Toc181189200" w:history="1">
+          <w:hyperlink w:anchor="_Toc181348101" w:history="1">
             <w:r>
               <w:rPr>
                 <w:rStyle w:val="Hyperlink"/>
@@ -533,6 +544,7 @@
             <w:r>
               <w:rPr>
                 <w:noProof/>
+                <w:lang w:eastAsia="en-GB"/>
               </w:rPr>
               <w:tab/>
             </w:r>
@@ -562,7 +574,7 @@
                 <w:noProof/>
                 <w:webHidden/>
               </w:rPr>
-              <w:instrText xml:space="preserve"> PAGEREF _Toc181189200 \h </w:instrText>
+              <w:instrText xml:space="preserve"> PAGEREF _Toc181348101 \h </w:instrText>
             </w:r>
             <w:r>
               <w:rPr>
@@ -602,9 +614,10 @@
             </w:tabs>
             <w:rPr>
               <w:noProof/>
+              <w:lang w:eastAsia="en-GB"/>
             </w:rPr>
           </w:pPr>
-          <w:hyperlink w:anchor="_Toc181189201" w:history="1">
+          <w:hyperlink w:anchor="_Toc181348102" w:history="1">
             <w:r>
               <w:rPr>
                 <w:rStyle w:val="Hyperlink"/>
@@ -615,6 +628,7 @@
             <w:r>
               <w:rPr>
                 <w:noProof/>
+                <w:lang w:eastAsia="en-GB"/>
               </w:rPr>
               <w:tab/>
             </w:r>
@@ -644,7 +658,7 @@
                 <w:noProof/>
                 <w:webHidden/>
               </w:rPr>
-              <w:instrText xml:space="preserve"> PAGEREF _Toc181189201 \h </w:instrText>
+              <w:instrText xml:space="preserve"> PAGEREF _Toc181348102 \h </w:instrText>
             </w:r>
             <w:r>
               <w:rPr>
@@ -684,9 +698,10 @@
             </w:tabs>
             <w:rPr>
               <w:noProof/>
+              <w:lang w:eastAsia="en-GB"/>
             </w:rPr>
           </w:pPr>
-          <w:hyperlink w:anchor="_Toc181189202" w:history="1">
+          <w:hyperlink w:anchor="_Toc181348103" w:history="1">
             <w:r>
               <w:rPr>
                 <w:rStyle w:val="Hyperlink"/>
@@ -697,6 +712,7 @@
             <w:r>
               <w:rPr>
                 <w:noProof/>
+                <w:lang w:eastAsia="en-GB"/>
               </w:rPr>
               <w:tab/>
             </w:r>
@@ -705,7 +721,7 @@
                 <w:rStyle w:val="Hyperlink"/>
                 <w:noProof/>
               </w:rPr>
-              <w:t>Aesthetics / Theme</w:t>
+              <w:t>Aesthetics / Theme TODO</w:t>
             </w:r>
             <w:r>
               <w:rPr>
@@ -726,7 +742,7 @@
                 <w:noProof/>
                 <w:webHidden/>
               </w:rPr>
-              <w:instrText xml:space="preserve"> PAGEREF _Toc181189202 \h </w:instrText>
+              <w:instrText xml:space="preserve"> PAGEREF _Toc181348103 \h </w:instrText>
             </w:r>
             <w:r>
               <w:rPr>
@@ -766,9 +782,10 @@
             </w:tabs>
             <w:rPr>
               <w:noProof/>
+              <w:lang w:eastAsia="en-GB"/>
             </w:rPr>
           </w:pPr>
-          <w:hyperlink w:anchor="_Toc181189203" w:history="1">
+          <w:hyperlink w:anchor="_Toc181348104" w:history="1">
             <w:r>
               <w:rPr>
                 <w:rStyle w:val="Hyperlink"/>
@@ -779,6 +796,7 @@
             <w:r>
               <w:rPr>
                 <w:noProof/>
+                <w:lang w:eastAsia="en-GB"/>
               </w:rPr>
               <w:tab/>
             </w:r>
@@ -808,7 +826,7 @@
                 <w:noProof/>
                 <w:webHidden/>
               </w:rPr>
-              <w:instrText xml:space="preserve"> PAGEREF _Toc181189203 \h </w:instrText>
+              <w:instrText xml:space="preserve"> PAGEREF _Toc181348104 \h </w:instrText>
             </w:r>
             <w:r>
               <w:rPr>
@@ -848,9 +866,10 @@
             </w:tabs>
             <w:rPr>
               <w:noProof/>
+              <w:lang w:eastAsia="en-GB"/>
             </w:rPr>
           </w:pPr>
-          <w:hyperlink w:anchor="_Toc181189204" w:history="1">
+          <w:hyperlink w:anchor="_Toc181348105" w:history="1">
             <w:r>
               <w:rPr>
                 <w:rStyle w:val="Hyperlink"/>
@@ -861,6 +880,7 @@
             <w:r>
               <w:rPr>
                 <w:noProof/>
+                <w:lang w:eastAsia="en-GB"/>
               </w:rPr>
               <w:tab/>
             </w:r>
@@ -869,7 +889,7 @@
                 <w:rStyle w:val="Hyperlink"/>
                 <w:noProof/>
               </w:rPr>
-              <w:t>Main Menu</w:t>
+              <w:t>Main Menu TODO</w:t>
             </w:r>
             <w:r>
               <w:rPr>
@@ -890,7 +910,7 @@
                 <w:noProof/>
                 <w:webHidden/>
               </w:rPr>
-              <w:instrText xml:space="preserve"> PAGEREF _Toc181189204 \h </w:instrText>
+              <w:instrText xml:space="preserve"> PAGEREF _Toc181348105 \h </w:instrText>
             </w:r>
             <w:r>
               <w:rPr>
@@ -930,9 +950,10 @@
             </w:tabs>
             <w:rPr>
               <w:noProof/>
+              <w:lang w:eastAsia="en-GB"/>
             </w:rPr>
           </w:pPr>
-          <w:hyperlink w:anchor="_Toc181189205" w:history="1">
+          <w:hyperlink w:anchor="_Toc181348106" w:history="1">
             <w:r>
               <w:rPr>
                 <w:rStyle w:val="Hyperlink"/>
@@ -943,6 +964,7 @@
             <w:r>
               <w:rPr>
                 <w:noProof/>
+                <w:lang w:eastAsia="en-GB"/>
               </w:rPr>
               <w:tab/>
             </w:r>
@@ -951,7 +973,7 @@
                 <w:rStyle w:val="Hyperlink"/>
                 <w:noProof/>
               </w:rPr>
-              <w:t>Settings</w:t>
+              <w:t>Settings TODO</w:t>
             </w:r>
             <w:r>
               <w:rPr>
@@ -972,7 +994,7 @@
                 <w:noProof/>
                 <w:webHidden/>
               </w:rPr>
-              <w:instrText xml:space="preserve"> PAGEREF _Toc181189205 \h </w:instrText>
+              <w:instrText xml:space="preserve"> PAGEREF _Toc181348106 \h </w:instrText>
             </w:r>
             <w:r>
               <w:rPr>
@@ -1012,9 +1034,10 @@
             </w:tabs>
             <w:rPr>
               <w:noProof/>
+              <w:lang w:eastAsia="en-GB"/>
             </w:rPr>
           </w:pPr>
-          <w:hyperlink w:anchor="_Toc181189206" w:history="1">
+          <w:hyperlink w:anchor="_Toc181348107" w:history="1">
             <w:r>
               <w:rPr>
                 <w:rStyle w:val="Hyperlink"/>
@@ -1025,6 +1048,7 @@
             <w:r>
               <w:rPr>
                 <w:noProof/>
+                <w:lang w:eastAsia="en-GB"/>
               </w:rPr>
               <w:tab/>
             </w:r>
@@ -1033,7 +1057,7 @@
                 <w:rStyle w:val="Hyperlink"/>
                 <w:noProof/>
               </w:rPr>
-              <w:t>HUD</w:t>
+              <w:t>HUD TODO</w:t>
             </w:r>
             <w:r>
               <w:rPr>
@@ -1054,7 +1078,7 @@
                 <w:noProof/>
                 <w:webHidden/>
               </w:rPr>
-              <w:instrText xml:space="preserve"> PAGEREF _Toc181189206 \h </w:instrText>
+              <w:instrText xml:space="preserve"> PAGEREF _Toc181348107 \h </w:instrText>
             </w:r>
             <w:r>
               <w:rPr>
@@ -1094,9 +1118,10 @@
             </w:tabs>
             <w:rPr>
               <w:noProof/>
+              <w:lang w:eastAsia="en-GB"/>
             </w:rPr>
           </w:pPr>
-          <w:hyperlink w:anchor="_Toc181189207" w:history="1">
+          <w:hyperlink w:anchor="_Toc181348108" w:history="1">
             <w:r>
               <w:rPr>
                 <w:rStyle w:val="Hyperlink"/>
@@ -1107,6 +1132,7 @@
             <w:r>
               <w:rPr>
                 <w:noProof/>
+                <w:lang w:eastAsia="en-GB"/>
               </w:rPr>
               <w:tab/>
             </w:r>
@@ -1136,7 +1162,7 @@
                 <w:noProof/>
                 <w:webHidden/>
               </w:rPr>
-              <w:instrText xml:space="preserve"> PAGEREF _Toc181189207 \h </w:instrText>
+              <w:instrText xml:space="preserve"> PAGEREF _Toc181348108 \h </w:instrText>
             </w:r>
             <w:r>
               <w:rPr>
@@ -1176,9 +1202,10 @@
             </w:tabs>
             <w:rPr>
               <w:noProof/>
+              <w:lang w:eastAsia="en-GB"/>
             </w:rPr>
           </w:pPr>
-          <w:hyperlink w:anchor="_Toc181189208" w:history="1">
+          <w:hyperlink w:anchor="_Toc181348109" w:history="1">
             <w:r>
               <w:rPr>
                 <w:rStyle w:val="Hyperlink"/>
@@ -1189,6 +1216,7 @@
             <w:r>
               <w:rPr>
                 <w:noProof/>
+                <w:lang w:eastAsia="en-GB"/>
               </w:rPr>
               <w:tab/>
             </w:r>
@@ -1197,7 +1225,7 @@
                 <w:rStyle w:val="Hyperlink"/>
                 <w:noProof/>
               </w:rPr>
-              <w:t>Movement System</w:t>
+              <w:t>Movement System TODO</w:t>
             </w:r>
             <w:r>
               <w:rPr>
@@ -1218,7 +1246,7 @@
                 <w:noProof/>
                 <w:webHidden/>
               </w:rPr>
-              <w:instrText xml:space="preserve"> PAGEREF _Toc181189208 \h </w:instrText>
+              <w:instrText xml:space="preserve"> PAGEREF _Toc181348109 \h </w:instrText>
             </w:r>
             <w:r>
               <w:rPr>
@@ -1258,9 +1286,10 @@
             </w:tabs>
             <w:rPr>
               <w:noProof/>
+              <w:lang w:eastAsia="en-GB"/>
             </w:rPr>
           </w:pPr>
-          <w:hyperlink w:anchor="_Toc181189209" w:history="1">
+          <w:hyperlink w:anchor="_Toc181348110" w:history="1">
             <w:r>
               <w:rPr>
                 <w:rStyle w:val="Hyperlink"/>
@@ -1271,6 +1300,7 @@
             <w:r>
               <w:rPr>
                 <w:noProof/>
+                <w:lang w:eastAsia="en-GB"/>
               </w:rPr>
               <w:tab/>
             </w:r>
@@ -1300,7 +1330,7 @@
                 <w:noProof/>
                 <w:webHidden/>
               </w:rPr>
-              <w:instrText xml:space="preserve"> PAGEREF _Toc181189209 \h </w:instrText>
+              <w:instrText xml:space="preserve"> PAGEREF _Toc181348110 \h </w:instrText>
             </w:r>
             <w:r>
               <w:rPr>
@@ -1340,9 +1370,10 @@
             </w:tabs>
             <w:rPr>
               <w:noProof/>
+              <w:lang w:eastAsia="en-GB"/>
             </w:rPr>
           </w:pPr>
-          <w:hyperlink w:anchor="_Toc181189210" w:history="1">
+          <w:hyperlink w:anchor="_Toc181348111" w:history="1">
             <w:r>
               <w:rPr>
                 <w:rStyle w:val="Hyperlink"/>
@@ -1353,6 +1384,7 @@
             <w:r>
               <w:rPr>
                 <w:noProof/>
+                <w:lang w:eastAsia="en-GB"/>
               </w:rPr>
               <w:tab/>
             </w:r>
@@ -1382,7 +1414,7 @@
                 <w:noProof/>
                 <w:webHidden/>
               </w:rPr>
-              <w:instrText xml:space="preserve"> PAGEREF _Toc181189210 \h </w:instrText>
+              <w:instrText xml:space="preserve"> PAGEREF _Toc181348111 \h </w:instrText>
             </w:r>
             <w:r>
               <w:rPr>
@@ -1422,9 +1454,10 @@
             </w:tabs>
             <w:rPr>
               <w:noProof/>
+              <w:lang w:eastAsia="en-GB"/>
             </w:rPr>
           </w:pPr>
-          <w:hyperlink w:anchor="_Toc181189211" w:history="1">
+          <w:hyperlink w:anchor="_Toc181348112" w:history="1">
             <w:r>
               <w:rPr>
                 <w:rStyle w:val="Hyperlink"/>
@@ -1435,6 +1468,7 @@
             <w:r>
               <w:rPr>
                 <w:noProof/>
+                <w:lang w:eastAsia="en-GB"/>
               </w:rPr>
               <w:tab/>
             </w:r>
@@ -1464,7 +1498,7 @@
                 <w:noProof/>
                 <w:webHidden/>
               </w:rPr>
-              <w:instrText xml:space="preserve"> PAGEREF _Toc181189211 \h </w:instrText>
+              <w:instrText xml:space="preserve"> PAGEREF _Toc181348112 \h </w:instrText>
             </w:r>
             <w:r>
               <w:rPr>
@@ -1504,9 +1538,10 @@
             </w:tabs>
             <w:rPr>
               <w:noProof/>
+              <w:lang w:eastAsia="en-GB"/>
             </w:rPr>
           </w:pPr>
-          <w:hyperlink w:anchor="_Toc181189212" w:history="1">
+          <w:hyperlink w:anchor="_Toc181348113" w:history="1">
             <w:r>
               <w:rPr>
                 <w:rStyle w:val="Hyperlink"/>
@@ -1517,6 +1552,7 @@
             <w:r>
               <w:rPr>
                 <w:noProof/>
+                <w:lang w:eastAsia="en-GB"/>
               </w:rPr>
               <w:tab/>
             </w:r>
@@ -1546,7 +1582,7 @@
                 <w:noProof/>
                 <w:webHidden/>
               </w:rPr>
-              <w:instrText xml:space="preserve"> PAGEREF _Toc181189212 \h </w:instrText>
+              <w:instrText xml:space="preserve"> PAGEREF _Toc181348113 \h </w:instrText>
             </w:r>
             <w:r>
               <w:rPr>
@@ -1566,7 +1602,7 @@
                 <w:noProof/>
                 <w:webHidden/>
               </w:rPr>
-              <w:t>4</w:t>
+              <w:t>5</w:t>
             </w:r>
             <w:r>
               <w:rPr>
@@ -1586,9 +1622,10 @@
             </w:tabs>
             <w:rPr>
               <w:noProof/>
+              <w:lang w:eastAsia="en-GB"/>
             </w:rPr>
           </w:pPr>
-          <w:hyperlink w:anchor="_Toc181189213" w:history="1">
+          <w:hyperlink w:anchor="_Toc181348114" w:history="1">
             <w:r>
               <w:rPr>
                 <w:rStyle w:val="Hyperlink"/>
@@ -1599,6 +1636,7 @@
             <w:r>
               <w:rPr>
                 <w:noProof/>
+                <w:lang w:eastAsia="en-GB"/>
               </w:rPr>
               <w:tab/>
             </w:r>
@@ -1628,7 +1666,7 @@
                 <w:noProof/>
                 <w:webHidden/>
               </w:rPr>
-              <w:instrText xml:space="preserve"> PAGEREF _Toc181189213 \h </w:instrText>
+              <w:instrText xml:space="preserve"> PAGEREF _Toc181348114 \h </w:instrText>
             </w:r>
             <w:r>
               <w:rPr>
@@ -1668,9 +1706,10 @@
             </w:tabs>
             <w:rPr>
               <w:noProof/>
+              <w:lang w:eastAsia="en-GB"/>
             </w:rPr>
           </w:pPr>
-          <w:hyperlink w:anchor="_Toc181189214" w:history="1">
+          <w:hyperlink w:anchor="_Toc181348115" w:history="1">
             <w:r>
               <w:rPr>
                 <w:rStyle w:val="Hyperlink"/>
@@ -1681,6 +1720,7 @@
             <w:r>
               <w:rPr>
                 <w:noProof/>
+                <w:lang w:eastAsia="en-GB"/>
               </w:rPr>
               <w:tab/>
             </w:r>
@@ -1689,7 +1729,7 @@
                 <w:rStyle w:val="Hyperlink"/>
                 <w:noProof/>
               </w:rPr>
-              <w:t>Overview</w:t>
+              <w:t>Overview TODO</w:t>
             </w:r>
             <w:r>
               <w:rPr>
@@ -1710,7 +1750,7 @@
                 <w:noProof/>
                 <w:webHidden/>
               </w:rPr>
-              <w:instrText xml:space="preserve"> PAGEREF _Toc181189214 \h </w:instrText>
+              <w:instrText xml:space="preserve"> PAGEREF _Toc181348115 \h </w:instrText>
             </w:r>
             <w:r>
               <w:rPr>
@@ -1750,9 +1790,10 @@
             </w:tabs>
             <w:rPr>
               <w:noProof/>
+              <w:lang w:eastAsia="en-GB"/>
             </w:rPr>
           </w:pPr>
-          <w:hyperlink w:anchor="_Toc181189215" w:history="1">
+          <w:hyperlink w:anchor="_Toc181348116" w:history="1">
             <w:r>
               <w:rPr>
                 <w:rStyle w:val="Hyperlink"/>
@@ -1763,6 +1804,7 @@
             <w:r>
               <w:rPr>
                 <w:noProof/>
+                <w:lang w:eastAsia="en-GB"/>
               </w:rPr>
               <w:tab/>
             </w:r>
@@ -1771,7 +1813,7 @@
                 <w:rStyle w:val="Hyperlink"/>
                 <w:noProof/>
               </w:rPr>
-              <w:t>Light Containment Zone</w:t>
+              <w:t>Light Containment Zone TODO</w:t>
             </w:r>
             <w:r>
               <w:rPr>
@@ -1792,7 +1834,7 @@
                 <w:noProof/>
                 <w:webHidden/>
               </w:rPr>
-              <w:instrText xml:space="preserve"> PAGEREF _Toc181189215 \h </w:instrText>
+              <w:instrText xml:space="preserve"> PAGEREF _Toc181348116 \h </w:instrText>
             </w:r>
             <w:r>
               <w:rPr>
@@ -1832,9 +1874,10 @@
             </w:tabs>
             <w:rPr>
               <w:noProof/>
+              <w:lang w:eastAsia="en-GB"/>
             </w:rPr>
           </w:pPr>
-          <w:hyperlink w:anchor="_Toc181189216" w:history="1">
+          <w:hyperlink w:anchor="_Toc181348117" w:history="1">
             <w:r>
               <w:rPr>
                 <w:rStyle w:val="Hyperlink"/>
@@ -1845,6 +1888,7 @@
             <w:r>
               <w:rPr>
                 <w:noProof/>
+                <w:lang w:eastAsia="en-GB"/>
               </w:rPr>
               <w:tab/>
             </w:r>
@@ -1853,7 +1897,7 @@
                 <w:rStyle w:val="Hyperlink"/>
                 <w:noProof/>
               </w:rPr>
-              <w:t>Heavy Containment Zone</w:t>
+              <w:t>Heavy Containment Zone  TODO</w:t>
             </w:r>
             <w:r>
               <w:rPr>
@@ -1874,7 +1918,7 @@
                 <w:noProof/>
                 <w:webHidden/>
               </w:rPr>
-              <w:instrText xml:space="preserve"> PAGEREF _Toc181189216 \h </w:instrText>
+              <w:instrText xml:space="preserve"> PAGEREF _Toc181348117 \h </w:instrText>
             </w:r>
             <w:r>
               <w:rPr>
@@ -1914,9 +1958,10 @@
             </w:tabs>
             <w:rPr>
               <w:noProof/>
+              <w:lang w:eastAsia="en-GB"/>
             </w:rPr>
           </w:pPr>
-          <w:hyperlink w:anchor="_Toc181189217" w:history="1">
+          <w:hyperlink w:anchor="_Toc181348118" w:history="1">
             <w:r>
               <w:rPr>
                 <w:rStyle w:val="Hyperlink"/>
@@ -1927,6 +1972,7 @@
             <w:r>
               <w:rPr>
                 <w:noProof/>
+                <w:lang w:eastAsia="en-GB"/>
               </w:rPr>
               <w:tab/>
             </w:r>
@@ -1935,7 +1981,7 @@
                 <w:rStyle w:val="Hyperlink"/>
                 <w:noProof/>
               </w:rPr>
-              <w:t>Entrance Zone</w:t>
+              <w:t>Entrance Zone TODO</w:t>
             </w:r>
             <w:r>
               <w:rPr>
@@ -1956,7 +2002,7 @@
                 <w:noProof/>
                 <w:webHidden/>
               </w:rPr>
-              <w:instrText xml:space="preserve"> PAGEREF _Toc181189217 \h </w:instrText>
+              <w:instrText xml:space="preserve"> PAGEREF _Toc181348118 \h </w:instrText>
             </w:r>
             <w:r>
               <w:rPr>
@@ -1996,9 +2042,10 @@
             </w:tabs>
             <w:rPr>
               <w:noProof/>
+              <w:lang w:eastAsia="en-GB"/>
             </w:rPr>
           </w:pPr>
-          <w:hyperlink w:anchor="_Toc181189218" w:history="1">
+          <w:hyperlink w:anchor="_Toc181348119" w:history="1">
             <w:r>
               <w:rPr>
                 <w:rStyle w:val="Hyperlink"/>
@@ -2009,6 +2056,7 @@
             <w:r>
               <w:rPr>
                 <w:noProof/>
+                <w:lang w:eastAsia="en-GB"/>
               </w:rPr>
               <w:tab/>
             </w:r>
@@ -2038,7 +2086,7 @@
                 <w:noProof/>
                 <w:webHidden/>
               </w:rPr>
-              <w:instrText xml:space="preserve"> PAGEREF _Toc181189218 \h </w:instrText>
+              <w:instrText xml:space="preserve"> PAGEREF _Toc181348119 \h </w:instrText>
             </w:r>
             <w:r>
               <w:rPr>
@@ -2058,7 +2106,7 @@
                 <w:noProof/>
                 <w:webHidden/>
               </w:rPr>
-              <w:t>5</w:t>
+              <w:t>6</w:t>
             </w:r>
             <w:r>
               <w:rPr>
@@ -2078,9 +2126,10 @@
             </w:tabs>
             <w:rPr>
               <w:noProof/>
+              <w:lang w:eastAsia="en-GB"/>
             </w:rPr>
           </w:pPr>
-          <w:hyperlink w:anchor="_Toc181189219" w:history="1">
+          <w:hyperlink w:anchor="_Toc181348120" w:history="1">
             <w:r>
               <w:rPr>
                 <w:rStyle w:val="Hyperlink"/>
@@ -2091,6 +2140,7 @@
             <w:r>
               <w:rPr>
                 <w:noProof/>
+                <w:lang w:eastAsia="en-GB"/>
               </w:rPr>
               <w:tab/>
             </w:r>
@@ -2099,7 +2149,7 @@
                 <w:rStyle w:val="Hyperlink"/>
                 <w:noProof/>
               </w:rPr>
-              <w:t>Music</w:t>
+              <w:t>Music  TODO</w:t>
             </w:r>
             <w:r>
               <w:rPr>
@@ -2120,7 +2170,7 @@
                 <w:noProof/>
                 <w:webHidden/>
               </w:rPr>
-              <w:instrText xml:space="preserve"> PAGEREF _Toc181189219 \h </w:instrText>
+              <w:instrText xml:space="preserve"> PAGEREF _Toc181348120 \h </w:instrText>
             </w:r>
             <w:r>
               <w:rPr>
@@ -2140,7 +2190,7 @@
                 <w:noProof/>
                 <w:webHidden/>
               </w:rPr>
-              <w:t>5</w:t>
+              <w:t>6</w:t>
             </w:r>
             <w:r>
               <w:rPr>
@@ -2160,9 +2210,10 @@
             </w:tabs>
             <w:rPr>
               <w:noProof/>
+              <w:lang w:eastAsia="en-GB"/>
             </w:rPr>
           </w:pPr>
-          <w:hyperlink w:anchor="_Toc181189220" w:history="1">
+          <w:hyperlink w:anchor="_Toc181348121" w:history="1">
             <w:r>
               <w:rPr>
                 <w:rStyle w:val="Hyperlink"/>
@@ -2173,6 +2224,7 @@
             <w:r>
               <w:rPr>
                 <w:noProof/>
+                <w:lang w:eastAsia="en-GB"/>
               </w:rPr>
               <w:tab/>
             </w:r>
@@ -2181,7 +2233,7 @@
                 <w:rStyle w:val="Hyperlink"/>
                 <w:noProof/>
               </w:rPr>
-              <w:t>Sound Effects</w:t>
+              <w:t>Sound Effects TODO</w:t>
             </w:r>
             <w:r>
               <w:rPr>
@@ -2202,7 +2254,7 @@
                 <w:noProof/>
                 <w:webHidden/>
               </w:rPr>
-              <w:instrText xml:space="preserve"> PAGEREF _Toc181189220 \h </w:instrText>
+              <w:instrText xml:space="preserve"> PAGEREF _Toc181348121 \h </w:instrText>
             </w:r>
             <w:r>
               <w:rPr>
@@ -2222,7 +2274,7 @@
                 <w:noProof/>
                 <w:webHidden/>
               </w:rPr>
-              <w:t>5</w:t>
+              <w:t>6</w:t>
             </w:r>
             <w:r>
               <w:rPr>
@@ -2242,9 +2294,10 @@
             </w:tabs>
             <w:rPr>
               <w:noProof/>
+              <w:lang w:eastAsia="en-GB"/>
             </w:rPr>
           </w:pPr>
-          <w:hyperlink w:anchor="_Toc181189221" w:history="1">
+          <w:hyperlink w:anchor="_Toc181348122" w:history="1">
             <w:r>
               <w:rPr>
                 <w:rStyle w:val="Hyperlink"/>
@@ -2255,6 +2308,7 @@
             <w:r>
               <w:rPr>
                 <w:noProof/>
+                <w:lang w:eastAsia="en-GB"/>
               </w:rPr>
               <w:tab/>
             </w:r>
@@ -2263,7 +2317,7 @@
                 <w:rStyle w:val="Hyperlink"/>
                 <w:noProof/>
               </w:rPr>
-              <w:t>References</w:t>
+              <w:t>References TODO</w:t>
             </w:r>
             <w:r>
               <w:rPr>
@@ -2284,7 +2338,7 @@
                 <w:noProof/>
                 <w:webHidden/>
               </w:rPr>
-              <w:instrText xml:space="preserve"> PAGEREF _Toc181189221 \h </w:instrText>
+              <w:instrText xml:space="preserve"> PAGEREF _Toc181348122 \h </w:instrText>
             </w:r>
             <w:r>
               <w:rPr>
@@ -2304,7 +2358,7 @@
                 <w:noProof/>
                 <w:webHidden/>
               </w:rPr>
-              <w:t>5</w:t>
+              <w:t>6</w:t>
             </w:r>
             <w:r>
               <w:rPr>
@@ -2334,7 +2388,7 @@
           <w:numId w:val="2"/>
         </w:numPr>
       </w:pPr>
-      <w:bookmarkStart w:id="1" w:name="_Toc181189196"/>
+      <w:bookmarkStart w:id="1" w:name="_Toc181348097"/>
       <w:r>
         <w:rPr>
           <w:rFonts w:hint="eastAsia"/>
@@ -2352,7 +2406,7 @@
           <w:numId w:val="2"/>
         </w:numPr>
       </w:pPr>
-      <w:bookmarkStart w:id="2" w:name="_Toc181189197"/>
+      <w:bookmarkStart w:id="2" w:name="_Toc181348098"/>
       <w:r>
         <w:rPr>
           <w:rFonts w:hint="eastAsia"/>
@@ -2398,7 +2452,7 @@
           <w:numId w:val="2"/>
         </w:numPr>
       </w:pPr>
-      <w:bookmarkStart w:id="3" w:name="_Toc181189198"/>
+      <w:bookmarkStart w:id="3" w:name="_Toc181348099"/>
       <w:r>
         <w:t>Key Features</w:t>
       </w:r>
@@ -2471,7 +2525,7 @@
           <w:numId w:val="2"/>
         </w:numPr>
       </w:pPr>
-      <w:bookmarkStart w:id="4" w:name="_Toc181189199"/>
+      <w:bookmarkStart w:id="4" w:name="_Toc181348100"/>
       <w:r>
         <w:t>Genre</w:t>
       </w:r>
@@ -2490,7 +2544,7 @@
           <w:numId w:val="2"/>
         </w:numPr>
       </w:pPr>
-      <w:bookmarkStart w:id="5" w:name="_Toc181189200"/>
+      <w:bookmarkStart w:id="5" w:name="_Toc181348101"/>
       <w:r>
         <w:rPr>
           <w:rFonts w:hint="eastAsia"/>
@@ -2513,7 +2567,42 @@
         <w:rPr>
           <w:rFonts w:hint="eastAsia"/>
         </w:rPr>
-        <w:t xml:space="preserve">he game takes place in a facility managed by the SCP Foundation where a </w:t>
+        <w:t>he game takes place in a facility managed by the SCP</w:t>
+      </w:r>
+      <w:sdt>
+        <w:sdtPr>
+          <w:rPr>
+            <w:rFonts w:hint="eastAsia"/>
+          </w:rPr>
+          <w:id w:val="1781150252"/>
+          <w:citation/>
+        </w:sdtPr>
+        <w:sdtContent>
+          <w:r>
+            <w:fldChar w:fldCharType="begin"/>
+          </w:r>
+          <w:r>
+            <w:instrText xml:space="preserve"> CITATION SCP24 \l 2057 </w:instrText>
+          </w:r>
+          <w:r>
+            <w:fldChar w:fldCharType="separate"/>
+          </w:r>
+          <w:r>
+            <w:rPr>
+              <w:noProof/>
+            </w:rPr>
+            <w:t xml:space="preserve"> (SCP Wiki)</w:t>
+          </w:r>
+          <w:r>
+            <w:fldChar w:fldCharType="end"/>
+          </w:r>
+        </w:sdtContent>
+      </w:sdt>
+      <w:r>
+        <w:rPr>
+          <w:rFonts w:hint="eastAsia"/>
+        </w:rPr>
+        <w:t xml:space="preserve"> Foundation where a </w:t>
       </w:r>
       <w:r>
         <w:t>containment</w:t>
@@ -2558,7 +2647,7 @@
           <w:numId w:val="2"/>
         </w:numPr>
       </w:pPr>
-      <w:bookmarkStart w:id="6" w:name="_Toc181189201"/>
+      <w:bookmarkStart w:id="6" w:name="_Toc181348102"/>
       <w:r>
         <w:rPr>
           <w:rFonts w:hint="eastAsia"/>
@@ -2576,20 +2665,17 @@
           <w:numId w:val="2"/>
         </w:numPr>
       </w:pPr>
-      <w:bookmarkStart w:id="7" w:name="_Toc181189202"/>
+      <w:bookmarkStart w:id="7" w:name="_Toc181348103"/>
       <w:r>
         <w:rPr>
           <w:rFonts w:hint="eastAsia"/>
         </w:rPr>
-        <w:t>Aesthetics / Theme</w:t>
+        <w:t xml:space="preserve">Aesthetics / Theme </w:t>
+      </w:r>
+      <w:r>
+        <w:t>TODO</w:t>
       </w:r>
       <w:bookmarkEnd w:id="7"/>
-      <w:r>
-        <w:rPr>
-          <w:rFonts w:hint="eastAsia"/>
-        </w:rPr>
-        <w:t xml:space="preserve"> </w:t>
-      </w:r>
     </w:p>
     <w:p>
       <w:pPr>
@@ -2599,7 +2685,7 @@
           <w:numId w:val="2"/>
         </w:numPr>
       </w:pPr>
-      <w:bookmarkStart w:id="8" w:name="_Toc181189203"/>
+      <w:bookmarkStart w:id="8" w:name="_Toc181348104"/>
       <w:r>
         <w:rPr>
           <w:rFonts w:hint="eastAsia"/>
@@ -2622,20 +2708,17 @@
           <w:numId w:val="2"/>
         </w:numPr>
       </w:pPr>
-      <w:bookmarkStart w:id="9" w:name="_Toc181189204"/>
+      <w:bookmarkStart w:id="9" w:name="_Toc181348105"/>
       <w:r>
         <w:rPr>
           <w:rFonts w:hint="eastAsia"/>
         </w:rPr>
-        <w:t>Main Menu</w:t>
+        <w:t xml:space="preserve">Main Menu </w:t>
+      </w:r>
+      <w:r>
+        <w:t>TODO</w:t>
       </w:r>
       <w:bookmarkEnd w:id="9"/>
-      <w:r>
-        <w:rPr>
-          <w:rFonts w:hint="eastAsia"/>
-        </w:rPr>
-        <w:t xml:space="preserve"> </w:t>
-      </w:r>
     </w:p>
     <w:p>
       <w:pPr>
@@ -2645,20 +2728,20 @@
           <w:numId w:val="2"/>
         </w:numPr>
       </w:pPr>
-      <w:bookmarkStart w:id="10" w:name="_Toc181189205"/>
+      <w:bookmarkStart w:id="10" w:name="_Toc181348106"/>
       <w:r>
         <w:rPr>
           <w:rFonts w:hint="eastAsia"/>
         </w:rPr>
         <w:t>Settings</w:t>
       </w:r>
+      <w:r>
+        <w:t xml:space="preserve"> </w:t>
+      </w:r>
+      <w:r>
+        <w:t>TODO</w:t>
+      </w:r>
       <w:bookmarkEnd w:id="10"/>
-      <w:r>
-        <w:rPr>
-          <w:rFonts w:hint="eastAsia"/>
-        </w:rPr>
-        <w:t xml:space="preserve"> </w:t>
-      </w:r>
     </w:p>
     <w:p>
       <w:pPr>
@@ -2668,12 +2751,18 @@
           <w:numId w:val="2"/>
         </w:numPr>
       </w:pPr>
-      <w:bookmarkStart w:id="11" w:name="_Toc181189206"/>
+      <w:bookmarkStart w:id="11" w:name="_Toc181348107"/>
       <w:r>
         <w:rPr>
           <w:rFonts w:hint="eastAsia"/>
         </w:rPr>
         <w:t>HUD</w:t>
+      </w:r>
+      <w:r>
+        <w:t xml:space="preserve"> </w:t>
+      </w:r>
+      <w:r>
+        <w:t>TODO</w:t>
       </w:r>
       <w:bookmarkEnd w:id="11"/>
     </w:p>
@@ -2686,7 +2775,7 @@
           <w:numId w:val="2"/>
         </w:numPr>
       </w:pPr>
-      <w:bookmarkStart w:id="12" w:name="_Toc181189207"/>
+      <w:bookmarkStart w:id="12" w:name="_Toc181348108"/>
       <w:r>
         <w:rPr>
           <w:rFonts w:hint="eastAsia"/>
@@ -2703,20 +2792,17 @@
           <w:numId w:val="2"/>
         </w:numPr>
       </w:pPr>
-      <w:bookmarkStart w:id="13" w:name="_Toc181189208"/>
+      <w:bookmarkStart w:id="13" w:name="_Toc181348109"/>
       <w:r>
         <w:rPr>
           <w:rFonts w:hint="eastAsia"/>
         </w:rPr>
-        <w:t>Movement System</w:t>
+        <w:t xml:space="preserve">Movement System </w:t>
+      </w:r>
+      <w:r>
+        <w:t>TODO</w:t>
       </w:r>
       <w:bookmarkEnd w:id="13"/>
-      <w:r>
-        <w:rPr>
-          <w:rFonts w:hint="eastAsia"/>
-        </w:rPr>
-        <w:t xml:space="preserve"> </w:t>
-      </w:r>
     </w:p>
     <w:p>
       <w:pPr>
@@ -2726,7 +2812,7 @@
           <w:numId w:val="2"/>
         </w:numPr>
       </w:pPr>
-      <w:bookmarkStart w:id="14" w:name="_Toc181189209"/>
+      <w:bookmarkStart w:id="14" w:name="_Toc181348110"/>
       <w:r>
         <w:rPr>
           <w:rFonts w:hint="eastAsia"/>
@@ -2749,7 +2835,7 @@
           <w:numId w:val="2"/>
         </w:numPr>
       </w:pPr>
-      <w:bookmarkStart w:id="15" w:name="_Toc181189210"/>
+      <w:bookmarkStart w:id="15" w:name="_Toc181348111"/>
       <w:r>
         <w:rPr>
           <w:rFonts w:hint="eastAsia"/>
@@ -2778,6 +2864,9 @@
         </w:rPr>
         <w:t>Obtaining the Scientist Keycard</w:t>
       </w:r>
+      <w:r>
+        <w:t xml:space="preserve"> TODO</w:t>
+      </w:r>
     </w:p>
     <w:p>
       <w:pPr>
@@ -2787,18 +2876,12 @@
           <w:numId w:val="2"/>
         </w:numPr>
       </w:pPr>
-      <w:bookmarkStart w:id="16" w:name="_Toc181189211"/>
+      <w:bookmarkStart w:id="16" w:name="_Toc181348112"/>
       <w:r>
         <w:rPr>
           <w:rFonts w:hint="eastAsia"/>
         </w:rPr>
-        <w:t xml:space="preserve">Heavy </w:t>
-      </w:r>
-      <w:r>
-        <w:rPr>
-          <w:rFonts w:hint="eastAsia"/>
-        </w:rPr>
-        <w:t>Containment Zone</w:t>
+        <w:t>Heavy Containment Zone</w:t>
       </w:r>
       <w:bookmarkEnd w:id="16"/>
       <w:r>
@@ -2822,6 +2905,89 @@
         </w:rPr>
         <w:t xml:space="preserve">Unlock the general Testing Chamber </w:t>
       </w:r>
+      <w:r>
+        <w:t>TODO</w:t>
+      </w:r>
+    </w:p>
+    <w:p>
+      <w:r>
+        <w:t>Upon entering the puzzle room, there will be a corpse with a document containing logs of testing where in the document it will state that a Major Scientist Keycard was lost during testing which was not reclaimed</w:t>
+      </w:r>
+      <w:r>
+        <w:t xml:space="preserve"> however to </w:t>
+      </w:r>
+      <w:r>
+        <w:t xml:space="preserve">access the general testing chamber, the player </w:t>
+      </w:r>
+      <w:r>
+        <w:t>must</w:t>
+      </w:r>
+      <w:r>
+        <w:t xml:space="preserve"> </w:t>
+      </w:r>
+      <w:r>
+        <w:t xml:space="preserve">restore power to the </w:t>
+      </w:r>
+      <w:r>
+        <w:t>testing area</w:t>
+      </w:r>
+      <w:r>
+        <w:t>.</w:t>
+      </w:r>
+      <w:r>
+        <w:t xml:space="preserve"> </w:t>
+      </w:r>
+      <w:r>
+        <w:t>To</w:t>
+      </w:r>
+      <w:r>
+        <w:t xml:space="preserve"> do this, the player </w:t>
+      </w:r>
+      <w:r>
+        <w:t>must</w:t>
+      </w:r>
+      <w:r>
+        <w:t xml:space="preserve"> find a </w:t>
+      </w:r>
+      <w:r>
+        <w:t>fuse to a Fusebox</w:t>
+      </w:r>
+      <w:r>
+        <w:t xml:space="preserve"> and insert the fuse</w:t>
+      </w:r>
+      <w:r>
+        <w:t>,</w:t>
+      </w:r>
+      <w:r>
+        <w:t xml:space="preserve"> </w:t>
+      </w:r>
+      <w:r>
+        <w:t>connect corresponding wires to their corresponding ends</w:t>
+      </w:r>
+      <w:r>
+        <w:t xml:space="preserve"> and</w:t>
+      </w:r>
+      <w:r>
+        <w:t xml:space="preserve"> </w:t>
+      </w:r>
+      <w:r>
+        <w:t>turn on the circuit breaker</w:t>
+      </w:r>
+      <w:r>
+        <w:t xml:space="preserve">. If the player decides to turn on the circuit breaker and then work on the </w:t>
+      </w:r>
+      <w:r>
+        <w:t xml:space="preserve">fuse and wires, it will electrocute and kill the player. Upon completing the puzzle, the spotlights will turn on and the </w:t>
+      </w:r>
+      <w:r>
+        <w:t>doors will open</w:t>
+      </w:r>
+      <w:r>
+        <w:t xml:space="preserve"> along with CCTV turning on, showing the testing chamber</w:t>
+      </w:r>
+      <w:r>
+        <w:t>.</w:t>
+      </w:r>
     </w:p>
     <w:p>
       <w:pPr>
@@ -2840,7 +3006,20 @@
     </w:p>
     <w:p>
       <w:r>
-        <w:t>Before the puzzle, there will be an interactable document on a corpse which will outline what SCP-173 is and the mechanics behind the SCP. When the player enters the puzzle room, there will be an airlock into the room which will have SCP-173 inside, the airlock is used to keep the SCP-173 inside the room to prevent interference in later puzzles. The player will have a blink bar which will cause the player to blink when the bar hits 0 or the player hits the blink key, afterwards the blink bar resets back to full. Whenever the player does not have line of sight of SCP-173, the SCP will move towards the player, when the SCP reaches the player when the player blinks, it will kill the player. The player must collect the keycard while avoiding getting killed by the SCP and leaving the room safely to complete the puzzle.</w:t>
+        <w:t xml:space="preserve">Before the puzzle, there will be an interactable document on a corpse which will outline what SCP-173 is and the mechanics behind the SCP. When the player enters the puzzle room, there will be an airlock into the room which will have SCP-173 inside, the airlock is used to keep the SCP-173 inside the room to prevent interference in later puzzles. The player will have a blink bar which will cause the player to blink when the bar hits 0 or the player hits the blink key, afterwards the blink bar resets back to full. Whenever the player does not have line of sight of SCP-173, the SCP will move towards the player, </w:t>
+      </w:r>
+      <w:r>
+        <w:lastRenderedPageBreak/>
+        <w:t>when the SCP reaches the player when the player blinks, it will kill the player. The player must collect the keycard</w:t>
+      </w:r>
+      <w:r>
+        <w:t xml:space="preserve"> which is </w:t>
+      </w:r>
+      <w:r>
+        <w:t>placed randomly within the testing chamber</w:t>
+      </w:r>
+      <w:r>
+        <w:t xml:space="preserve"> while avoiding getting killed by the SCP and leaving the room safely to complete the puzzle.</w:t>
       </w:r>
     </w:p>
     <w:p>
@@ -2851,7 +3030,7 @@
           <w:numId w:val="2"/>
         </w:numPr>
       </w:pPr>
-      <w:bookmarkStart w:id="17" w:name="_Toc181189212"/>
+      <w:bookmarkStart w:id="17" w:name="_Toc181348113"/>
       <w:r>
         <w:rPr>
           <w:rFonts w:hint="eastAsia"/>
@@ -2874,6 +3053,14 @@
         </w:rPr>
         <w:t xml:space="preserve">Obtaining the Facility manager card </w:t>
       </w:r>
+      <w:r>
+        <w:t>TODO</w:t>
+      </w:r>
+    </w:p>
+    <w:p>
+      <w:r>
+        <w:t>Inside the room, there will be server racks with displays on them, the goal is to have all the displays powered on by interacting with the racks, however enabling on rack, disables and or enables other racks in the room.</w:t>
+      </w:r>
     </w:p>
     <w:p>
       <w:pPr>
@@ -2892,11 +3079,7 @@
     </w:p>
     <w:p>
       <w:r>
-        <w:t xml:space="preserve">Inside the room, there will be a computer terminal which has access to emails from foundation personnel in which several of the emails will contain parts of the code </w:t>
-      </w:r>
-      <w:r>
-        <w:lastRenderedPageBreak/>
-        <w:t>required to lift the lockdown on Gate A. on the same terminal there will be an application which brings up a digital keypad to unlock the gate. If the code is entered incorrectly 3 times, a memetic kill agent will appear on screen which will kill the player. If the code is entered correctly, it will lift the lockdown on gate A.</w:t>
+        <w:t>Inside the room, there will be a computer terminal which has access to emails from foundation personnel in which several of the emails will contain parts of the code required to lift the lockdown on Gate A. on the same terminal there will be an application which brings up a digital keypad to unlock the gate. If the code is entered incorrectly 3 times, a memetic kill agent will appear on screen which will kill the player. If the code is entered correctly, it will lift the lockdown on gate A.</w:t>
       </w:r>
     </w:p>
     <w:p/>
@@ -2908,7 +3091,7 @@
           <w:numId w:val="2"/>
         </w:numPr>
       </w:pPr>
-      <w:bookmarkStart w:id="18" w:name="_Toc181189213"/>
+      <w:bookmarkStart w:id="18" w:name="_Toc181348114"/>
       <w:r>
         <w:rPr>
           <w:rFonts w:hint="eastAsia"/>
@@ -2925,11 +3108,36 @@
           <w:numId w:val="2"/>
         </w:numPr>
       </w:pPr>
-      <w:bookmarkStart w:id="19" w:name="_Toc181189214"/>
+      <w:bookmarkStart w:id="19" w:name="_Toc181348115"/>
       <w:r>
         <w:t>Overview</w:t>
       </w:r>
+      <w:r>
+        <w:t xml:space="preserve"> TODO</w:t>
+      </w:r>
       <w:bookmarkEnd w:id="19"/>
+    </w:p>
+    <w:p>
+      <w:r>
+        <w:t>The map is split up into 3 distinct zones, the Light containment zone, the heavy containment zone and the ent</w:t>
+      </w:r>
+      <w:r>
+        <w:t>rance zone, all of which have a difference theme</w:t>
+      </w:r>
+    </w:p>
+    <w:p>
+      <w:pPr>
+        <w:rPr>
+          <w:rFonts w:asciiTheme="majorHAnsi" w:eastAsiaTheme="majorEastAsia" w:hAnsiTheme="majorHAnsi" w:cstheme="majorBidi"/>
+          <w:color w:val="0F4761" w:themeColor="accent1" w:themeShade="BF"/>
+          <w:sz w:val="32"/>
+          <w:szCs w:val="32"/>
+        </w:rPr>
+      </w:pPr>
+      <w:bookmarkStart w:id="20" w:name="_Toc181348116"/>
+      <w:r>
+        <w:br w:type="page"/>
+      </w:r>
     </w:p>
     <w:p>
       <w:pPr>
@@ -2939,11 +3147,82 @@
           <w:numId w:val="2"/>
         </w:numPr>
       </w:pPr>
-      <w:bookmarkStart w:id="20" w:name="_Toc181189215"/>
-      <w:r>
+      <w:r>
+        <w:lastRenderedPageBreak/>
         <w:t>Light Containment Zone</w:t>
       </w:r>
+      <w:r>
+        <w:t xml:space="preserve"> </w:t>
+      </w:r>
+      <w:r>
+        <w:t>TODO</w:t>
+      </w:r>
       <w:bookmarkEnd w:id="20"/>
+    </w:p>
+    <w:p/>
+    <w:p>
+      <w:pPr>
+        <w:jc w:val="center"/>
+      </w:pPr>
+      <w:r>
+        <w:t>Image of the Light Containment Zone:</w:t>
+      </w:r>
+    </w:p>
+    <w:p>
+      <w:pPr>
+        <w:jc w:val="center"/>
+      </w:pPr>
+      <w:r>
+        <w:drawing>
+          <wp:inline distT="0" distB="0" distL="0" distR="0" wp14:anchorId="0154DF79" wp14:editId="06B7069D">
+            <wp:extent cx="5731510" cy="2521585"/>
+            <wp:effectExtent l="0" t="0" r="2540" b="0"/>
+            <wp:docPr id="256864388" name="Picture 1" descr="A dark hallway with a door and a light&#10;&#10;Description automatically generated"/>
+            <wp:cNvGraphicFramePr>
+              <a:graphicFrameLocks xmlns:a="http://schemas.openxmlformats.org/drawingml/2006/main" noChangeAspect="1"/>
+            </wp:cNvGraphicFramePr>
+            <a:graphic xmlns:a="http://schemas.openxmlformats.org/drawingml/2006/main">
+              <a:graphicData uri="http://schemas.openxmlformats.org/drawingml/2006/picture">
+                <pic:pic xmlns:pic="http://schemas.openxmlformats.org/drawingml/2006/picture">
+                  <pic:nvPicPr>
+                    <pic:cNvPr id="256864388" name="Picture 1" descr="A dark hallway with a door and a light&#10;&#10;Description automatically generated"/>
+                    <pic:cNvPicPr/>
+                  </pic:nvPicPr>
+                  <pic:blipFill>
+                    <a:blip r:embed="rId6"/>
+                    <a:stretch>
+                      <a:fillRect/>
+                    </a:stretch>
+                  </pic:blipFill>
+                  <pic:spPr>
+                    <a:xfrm>
+                      <a:off x="0" y="0"/>
+                      <a:ext cx="5731510" cy="2521585"/>
+                    </a:xfrm>
+                    <a:prstGeom prst="rect">
+                      <a:avLst/>
+                    </a:prstGeom>
+                  </pic:spPr>
+                </pic:pic>
+              </a:graphicData>
+            </a:graphic>
+          </wp:inline>
+        </w:drawing>
+      </w:r>
+    </w:p>
+    <w:p>
+      <w:pPr>
+        <w:rPr>
+          <w:rFonts w:asciiTheme="majorHAnsi" w:eastAsiaTheme="majorEastAsia" w:hAnsiTheme="majorHAnsi" w:cstheme="majorBidi"/>
+          <w:color w:val="0F4761" w:themeColor="accent1" w:themeShade="BF"/>
+          <w:sz w:val="32"/>
+          <w:szCs w:val="32"/>
+        </w:rPr>
+      </w:pPr>
+      <w:bookmarkStart w:id="21" w:name="_Toc181348117"/>
+      <w:r>
+        <w:br w:type="page"/>
+      </w:r>
     </w:p>
     <w:p>
       <w:pPr>
@@ -2953,13 +3232,119 @@
           <w:numId w:val="2"/>
         </w:numPr>
       </w:pPr>
-      <w:bookmarkStart w:id="21" w:name="_Toc181189216"/>
-      <w:r>
-        <w:t>Heavy Containment Zone</w:t>
+      <w:r>
+        <w:lastRenderedPageBreak/>
+        <w:t xml:space="preserve">Heavy Containment Zone </w:t>
+      </w:r>
+      <w:r>
+        <w:t>TODO</w:t>
       </w:r>
       <w:bookmarkEnd w:id="21"/>
-      <w:r>
-        <w:t xml:space="preserve"> </w:t>
+    </w:p>
+    <w:p>
+      <w:r>
+        <w:t xml:space="preserve">The heavy containment zone is </w:t>
+      </w:r>
+      <w:r>
+        <w:t>an</w:t>
+      </w:r>
+      <w:r>
+        <w:t xml:space="preserve"> industrial looking zone which houses more diff</w:t>
+      </w:r>
+      <w:r>
+        <w:t>icult to contain SCPs</w:t>
+      </w:r>
+      <w:r>
+        <w:t xml:space="preserve">, The zone houses the general testing Chamber which </w:t>
+      </w:r>
+      <w:r>
+        <w:t>scientists used to test interactions with SCPs on-site with Class-D Personnel or other SCPs</w:t>
+      </w:r>
+      <w:r>
+        <w:t xml:space="preserve"> and before the </w:t>
+      </w:r>
+      <w:r>
+        <w:t>containment breach</w:t>
+      </w:r>
+      <w:r>
+        <w:t xml:space="preserve"> they</w:t>
+      </w:r>
+      <w:r>
+        <w:t xml:space="preserve"> were testing SCP-173</w:t>
+      </w:r>
+      <w:r>
+        <w:t xml:space="preserve"> which killed a scientist with a keycard</w:t>
+      </w:r>
+      <w:r>
+        <w:t xml:space="preserve"> however during the breach,</w:t>
+      </w:r>
+      <w:r>
+        <w:t xml:space="preserve"> the power to the general testing chamber went out due to panic</w:t>
+      </w:r>
+      <w:r>
+        <w:t>, sealing the general testing chamber off.</w:t>
+      </w:r>
+    </w:p>
+    <w:p/>
+    <w:p>
+      <w:pPr>
+        <w:jc w:val="center"/>
+      </w:pPr>
+      <w:r>
+        <w:t>Image of the Heavy Containment Zone:</w:t>
+      </w:r>
+    </w:p>
+    <w:p>
+      <w:r>
+        <w:drawing>
+          <wp:inline distT="0" distB="0" distL="0" distR="0" wp14:anchorId="7A6C112D" wp14:editId="33BC6D21">
+            <wp:extent cx="5731510" cy="2651125"/>
+            <wp:effectExtent l="0" t="0" r="2540" b="0"/>
+            <wp:docPr id="626363505" name="Picture 1" descr="A dark hallway with a light&#10;&#10;Description automatically generated"/>
+            <wp:cNvGraphicFramePr>
+              <a:graphicFrameLocks xmlns:a="http://schemas.openxmlformats.org/drawingml/2006/main" noChangeAspect="1"/>
+            </wp:cNvGraphicFramePr>
+            <a:graphic xmlns:a="http://schemas.openxmlformats.org/drawingml/2006/main">
+              <a:graphicData uri="http://schemas.openxmlformats.org/drawingml/2006/picture">
+                <pic:pic xmlns:pic="http://schemas.openxmlformats.org/drawingml/2006/picture">
+                  <pic:nvPicPr>
+                    <pic:cNvPr id="626363505" name="Picture 1" descr="A dark hallway with a light&#10;&#10;Description automatically generated"/>
+                    <pic:cNvPicPr/>
+                  </pic:nvPicPr>
+                  <pic:blipFill>
+                    <a:blip r:embed="rId7"/>
+                    <a:stretch>
+                      <a:fillRect/>
+                    </a:stretch>
+                  </pic:blipFill>
+                  <pic:spPr>
+                    <a:xfrm>
+                      <a:off x="0" y="0"/>
+                      <a:ext cx="5731510" cy="2651125"/>
+                    </a:xfrm>
+                    <a:prstGeom prst="rect">
+                      <a:avLst/>
+                    </a:prstGeom>
+                  </pic:spPr>
+                </pic:pic>
+              </a:graphicData>
+            </a:graphic>
+          </wp:inline>
+        </w:drawing>
+      </w:r>
+    </w:p>
+    <w:p>
+      <w:pPr>
+        <w:rPr>
+          <w:rFonts w:asciiTheme="majorHAnsi" w:eastAsiaTheme="majorEastAsia" w:hAnsiTheme="majorHAnsi" w:cstheme="majorBidi"/>
+          <w:color w:val="0F4761" w:themeColor="accent1" w:themeShade="BF"/>
+          <w:sz w:val="32"/>
+          <w:szCs w:val="32"/>
+        </w:rPr>
+      </w:pPr>
+      <w:bookmarkStart w:id="22" w:name="_Toc181348118"/>
+      <w:r>
+        <w:br w:type="page"/>
       </w:r>
     </w:p>
     <w:p>
@@ -2970,13 +3355,97 @@
           <w:numId w:val="2"/>
         </w:numPr>
       </w:pPr>
-      <w:bookmarkStart w:id="22" w:name="_Toc181189217"/>
-      <w:r>
+      <w:r>
+        <w:lastRenderedPageBreak/>
         <w:t>Entrance Zone</w:t>
       </w:r>
+      <w:r>
+        <w:t xml:space="preserve"> </w:t>
+      </w:r>
+      <w:r>
+        <w:t>TODO</w:t>
+      </w:r>
       <w:bookmarkEnd w:id="22"/>
     </w:p>
-    <w:p/>
+    <w:p>
+      <w:r>
+        <w:t xml:space="preserve">The entrance zone is </w:t>
+      </w:r>
+      <w:r>
+        <w:t>an</w:t>
+      </w:r>
+      <w:r>
+        <w:t xml:space="preserve"> office looking zone which </w:t>
+      </w:r>
+      <w:r>
+        <w:t xml:space="preserve">houses most of the offices in the facility for management and scientists </w:t>
+      </w:r>
+      <w:r>
+        <w:t>and contains the exit to the facility Gate A and the security room</w:t>
+      </w:r>
+      <w:r>
+        <w:t xml:space="preserve">. During the breach a gate lockdown was initiated which </w:t>
+      </w:r>
+      <w:r>
+        <w:t>led</w:t>
+      </w:r>
+      <w:r>
+        <w:t xml:space="preserve"> to Gate A being locked down</w:t>
+      </w:r>
+      <w:r>
+        <w:t>.</w:t>
+      </w:r>
+    </w:p>
+    <w:p>
+      <w:pPr>
+        <w:jc w:val="center"/>
+      </w:pPr>
+      <w:r>
+        <w:t>Image of the Entrance Zone:</w:t>
+      </w:r>
+    </w:p>
+    <w:p>
+      <w:pPr>
+        <w:jc w:val="center"/>
+      </w:pPr>
+      <w:r>
+        <w:drawing>
+          <wp:inline distT="0" distB="0" distL="0" distR="0" wp14:anchorId="02E729A8" wp14:editId="5A2E0A5C">
+            <wp:extent cx="5731510" cy="2674620"/>
+            <wp:effectExtent l="0" t="0" r="2540" b="0"/>
+            <wp:docPr id="1560249743" name="Picture 1" descr="A dark hallway with a bench&#10;&#10;Description automatically generated"/>
+            <wp:cNvGraphicFramePr>
+              <a:graphicFrameLocks xmlns:a="http://schemas.openxmlformats.org/drawingml/2006/main" noChangeAspect="1"/>
+            </wp:cNvGraphicFramePr>
+            <a:graphic xmlns:a="http://schemas.openxmlformats.org/drawingml/2006/main">
+              <a:graphicData uri="http://schemas.openxmlformats.org/drawingml/2006/picture">
+                <pic:pic xmlns:pic="http://schemas.openxmlformats.org/drawingml/2006/picture">
+                  <pic:nvPicPr>
+                    <pic:cNvPr id="1560249743" name="Picture 1" descr="A dark hallway with a bench&#10;&#10;Description automatically generated"/>
+                    <pic:cNvPicPr/>
+                  </pic:nvPicPr>
+                  <pic:blipFill>
+                    <a:blip r:embed="rId8"/>
+                    <a:stretch>
+                      <a:fillRect/>
+                    </a:stretch>
+                  </pic:blipFill>
+                  <pic:spPr>
+                    <a:xfrm>
+                      <a:off x="0" y="0"/>
+                      <a:ext cx="5731510" cy="2674620"/>
+                    </a:xfrm>
+                    <a:prstGeom prst="rect">
+                      <a:avLst/>
+                    </a:prstGeom>
+                  </pic:spPr>
+                </pic:pic>
+              </a:graphicData>
+            </a:graphic>
+          </wp:inline>
+        </w:drawing>
+      </w:r>
+    </w:p>
     <w:p>
       <w:pPr>
         <w:pStyle w:val="Heading1"/>
@@ -2985,7 +3454,7 @@
           <w:numId w:val="2"/>
         </w:numPr>
       </w:pPr>
-      <w:bookmarkStart w:id="23" w:name="_Toc181189218"/>
+      <w:bookmarkStart w:id="23" w:name="_Toc181348119"/>
       <w:r>
         <w:rPr>
           <w:rFonts w:hint="eastAsia"/>
@@ -3002,14 +3471,17 @@
           <w:numId w:val="2"/>
         </w:numPr>
       </w:pPr>
-      <w:bookmarkStart w:id="24" w:name="_Toc181189219"/>
-      <w:r>
-        <w:t>Music</w:t>
+      <w:bookmarkStart w:id="24" w:name="_Toc181348120"/>
+      <w:r>
+        <w:t xml:space="preserve">Music </w:t>
+      </w:r>
+      <w:r>
+        <w:t xml:space="preserve"> </w:t>
+      </w:r>
+      <w:r>
+        <w:t>TODO</w:t>
       </w:r>
       <w:bookmarkEnd w:id="24"/>
-      <w:r>
-        <w:t xml:space="preserve"> </w:t>
-      </w:r>
     </w:p>
     <w:p>
       <w:pPr>
@@ -3019,9 +3491,15 @@
           <w:numId w:val="2"/>
         </w:numPr>
       </w:pPr>
-      <w:bookmarkStart w:id="25" w:name="_Toc181189220"/>
+      <w:bookmarkStart w:id="25" w:name="_Toc181348121"/>
       <w:r>
         <w:t>Sound Effects</w:t>
+      </w:r>
+      <w:r>
+        <w:t xml:space="preserve"> </w:t>
+      </w:r>
+      <w:r>
+        <w:t>TODO</w:t>
       </w:r>
       <w:bookmarkEnd w:id="25"/>
     </w:p>
@@ -3033,16 +3511,46 @@
           <w:numId w:val="2"/>
         </w:numPr>
       </w:pPr>
-      <w:bookmarkStart w:id="26" w:name="_Toc181189221"/>
+      <w:bookmarkStart w:id="26" w:name="_Toc181348122"/>
       <w:r>
         <w:rPr>
           <w:rFonts w:hint="eastAsia"/>
         </w:rPr>
         <w:t>References</w:t>
       </w:r>
+      <w:r>
+        <w:t xml:space="preserve"> </w:t>
+      </w:r>
+      <w:r>
+        <w:t>TODO</w:t>
+      </w:r>
       <w:bookmarkEnd w:id="26"/>
     </w:p>
-    <w:p/>
+    <w:p>
+      <w:pPr>
+        <w:pStyle w:val="Bibliography"/>
+        <w:ind w:left="720" w:hanging="720"/>
+        <w:rPr>
+          <w:noProof/>
+          <w:kern w:val="0"/>
+          <w14:ligatures w14:val="none"/>
+        </w:rPr>
+      </w:pPr>
+      <w:r>
+        <w:fldChar w:fldCharType="begin"/>
+      </w:r>
+      <w:r>
+        <w:instrText xml:space="preserve"> BIBLIOGRAPHY  \l 2057 </w:instrText>
+      </w:r>
+      <w:r>
+        <w:fldChar w:fldCharType="separate"/>
+      </w:r>
+    </w:p>
+    <w:p>
+      <w:r>
+        <w:fldChar w:fldCharType="end"/>
+      </w:r>
+    </w:p>
     <w:p/>
     <w:sectPr>
       <w:pgSz w:w="11906" w:h="16838"/>
@@ -4516,6 +5024,14 @@
       <w:ind w:left="480"/>
     </w:pPr>
   </w:style>
+  <w:style w:type="paragraph" w:styleId="Bibliography">
+    <w:name w:val="Bibliography"/>
+    <w:basedOn w:val="Normal"/>
+    <w:next w:val="Normal"/>
+    <w:uiPriority w:val="37"/>
+    <w:unhideWhenUsed/>
+    <w:rsid w:val="00E14AE5"/>
+  </w:style>
 </w:styles>
 </file>
 
@@ -4815,11 +5331,23 @@
 </file>
 
 <file path=customXml/item1.xml><?xml version="1.0" encoding="utf-8"?>
-<b:Sources xmlns:b="http://schemas.openxmlformats.org/officeDocument/2006/bibliography" xmlns="http://schemas.openxmlformats.org/officeDocument/2006/bibliography" SelectedStyle="\APASixthEditionOfficeOnline.xsl" StyleName="APA" Version="6"/>
+<b:Sources xmlns:b="http://schemas.openxmlformats.org/officeDocument/2006/bibliography" xmlns="http://schemas.openxmlformats.org/officeDocument/2006/bibliography" SelectedStyle="\MLASeventhEditionOfficeOnline.xsl" StyleName="MLA" Version="7">
+  <b:Source>
+    <b:Tag>SCP24</b:Tag>
+    <b:SourceType>InternetSite</b:SourceType>
+    <b:Guid>{59595D24-63D8-43F4-81A2-BAA8257E61A3}</b:Guid>
+    <b:Year>2024</b:Year>
+    <b:InternetSiteTitle>SCP Wiki</b:InternetSiteTitle>
+    <b:Month>11</b:Month>
+    <b:Day>01</b:Day>
+    <b:URL>https://scp-wiki.wikidot.com/</b:URL>
+    <b:RefOrder>1</b:RefOrder>
+  </b:Source>
+</b:Sources>
 </file>
 
 <file path=customXml/itemProps1.xml><?xml version="1.0" encoding="utf-8"?>
-<ds:datastoreItem xmlns:ds="http://schemas.openxmlformats.org/officeDocument/2006/customXml" ds:itemID="{D2F03E1C-C22B-4E95-B6C9-E26534DED97B}">
+<ds:datastoreItem xmlns:ds="http://schemas.openxmlformats.org/officeDocument/2006/customXml" ds:itemID="{FCAD5E57-0939-4BAD-85ED-4E00270AA8DE}">
   <ds:schemaRefs>
     <ds:schemaRef ds:uri="http://schemas.openxmlformats.org/officeDocument/2006/bibliography"/>
   </ds:schemaRefs>

</xml_diff>